<commit_message>
Inicio de caso de uso gestão de clientes
Iniciando documento de caso de uso gestão de clientes
</commit_message>
<xml_diff>
--- a/negocio/Glossário de Negócios.docx
+++ b/negocio/Glossário de Negócios.docx
@@ -691,6 +691,14 @@
     </w:p>
     <w:sdt>
       <w:sdtPr>
+        <w:rPr>
+          <w:rFonts w:ascii="Times New Roman" w:eastAsia="Times New Roman" w:hAnsi="Times New Roman" w:cs="Times New Roman"/>
+          <w:snapToGrid w:val="0"/>
+          <w:color w:val="auto"/>
+          <w:sz w:val="20"/>
+          <w:szCs w:val="20"/>
+          <w:lang w:val="en-US" w:eastAsia="en-US"/>
+        </w:rPr>
         <w:id w:val="1957748955"/>
         <w:docPartObj>
           <w:docPartGallery w:val="Table of Contents"/>
@@ -699,14 +707,8 @@
       </w:sdtPr>
       <w:sdtEndPr>
         <w:rPr>
-          <w:rFonts w:ascii="Times New Roman" w:eastAsia="Times New Roman" w:hAnsi="Times New Roman" w:cs="Times New Roman"/>
           <w:b/>
           <w:bCs/>
-          <w:snapToGrid w:val="0"/>
-          <w:color w:val="auto"/>
-          <w:sz w:val="20"/>
-          <w:szCs w:val="20"/>
-          <w:lang w:val="en-US" w:eastAsia="en-US"/>
         </w:rPr>
       </w:sdtEndPr>
       <w:sdtContent>
@@ -3074,35 +3076,18 @@
     </w:p>
     <w:p>
       <w:pPr>
-        <w:ind w:left="720"/>
-        <w:rPr>
-          <w:lang w:val="pt-BR"/>
-        </w:rPr>
-      </w:pPr>
-    </w:p>
-    <w:p>
-      <w:pPr>
-        <w:rPr>
-          <w:lang w:val="pt-BR"/>
-        </w:rPr>
-      </w:pPr>
-    </w:p>
-    <w:p>
-      <w:pPr>
         <w:pStyle w:val="Ttulo2"/>
         <w:widowControl/>
         <w:rPr>
           <w:lang w:val="pt-BR"/>
         </w:rPr>
       </w:pPr>
-      <w:bookmarkStart w:id="25" w:name="_Toc73878979"/>
-      <w:r>
-        <w:rPr>
-          <w:lang w:val="pt-BR"/>
-        </w:rPr>
-        <w:t>Montante</w:t>
-      </w:r>
-      <w:bookmarkEnd w:id="25"/>
+      <w:r>
+        <w:rPr>
+          <w:lang w:val="pt-BR"/>
+        </w:rPr>
+        <w:t>Informações do cliente</w:t>
+      </w:r>
     </w:p>
     <w:p>
       <w:pPr>
@@ -3115,16 +3100,14 @@
         <w:rPr>
           <w:lang w:val="pt-BR"/>
         </w:rPr>
-        <w:t>Organização de produtos reservados para serem entregues de acordo com a região.</w:t>
-      </w:r>
-    </w:p>
-    <w:p>
-      <w:pPr>
-        <w:pStyle w:val="Corpodetexto"/>
-        <w:rPr>
-          <w:lang w:val="pt-BR"/>
-        </w:rPr>
-      </w:pPr>
+        <w:t>Informações gerais do cliente como, nome, RG, CPF, Endereço, Telefone</w:t>
+      </w:r>
+      <w:r>
+        <w:rPr>
+          <w:lang w:val="pt-BR"/>
+        </w:rPr>
+        <w:t>, pedidos efetuados.</w:t>
+      </w:r>
     </w:p>
     <w:p>
       <w:pPr>
@@ -3136,15 +3119,6 @@
     </w:p>
     <w:p>
       <w:pPr>
-        <w:ind w:left="720"/>
-        <w:rPr>
-          <w:lang w:val="pt-BR"/>
-        </w:rPr>
-      </w:pPr>
-    </w:p>
-    <w:p>
-      <w:pPr>
-        <w:ind w:left="720"/>
         <w:rPr>
           <w:lang w:val="pt-BR"/>
         </w:rPr>
@@ -3158,6 +3132,69 @@
           <w:lang w:val="pt-BR"/>
         </w:rPr>
       </w:pPr>
+      <w:bookmarkStart w:id="25" w:name="_Toc73878979"/>
+      <w:r>
+        <w:rPr>
+          <w:lang w:val="pt-BR"/>
+        </w:rPr>
+        <w:t>Montante</w:t>
+      </w:r>
+      <w:bookmarkEnd w:id="25"/>
+    </w:p>
+    <w:p>
+      <w:pPr>
+        <w:ind w:left="720"/>
+        <w:rPr>
+          <w:lang w:val="pt-BR"/>
+        </w:rPr>
+      </w:pPr>
+      <w:r>
+        <w:rPr>
+          <w:lang w:val="pt-BR"/>
+        </w:rPr>
+        <w:t>Organização de produtos reservados para serem entregues de acordo com a região.</w:t>
+      </w:r>
+    </w:p>
+    <w:p>
+      <w:pPr>
+        <w:pStyle w:val="Corpodetexto"/>
+        <w:rPr>
+          <w:lang w:val="pt-BR"/>
+        </w:rPr>
+      </w:pPr>
+    </w:p>
+    <w:p>
+      <w:pPr>
+        <w:ind w:left="720"/>
+        <w:rPr>
+          <w:lang w:val="pt-BR"/>
+        </w:rPr>
+      </w:pPr>
+    </w:p>
+    <w:p>
+      <w:pPr>
+        <w:ind w:left="720"/>
+        <w:rPr>
+          <w:lang w:val="pt-BR"/>
+        </w:rPr>
+      </w:pPr>
+    </w:p>
+    <w:p>
+      <w:pPr>
+        <w:ind w:left="720"/>
+        <w:rPr>
+          <w:lang w:val="pt-BR"/>
+        </w:rPr>
+      </w:pPr>
+    </w:p>
+    <w:p>
+      <w:pPr>
+        <w:pStyle w:val="Ttulo2"/>
+        <w:widowControl/>
+        <w:rPr>
+          <w:lang w:val="pt-BR"/>
+        </w:rPr>
+      </w:pPr>
       <w:r>
         <w:rPr>
           <w:lang w:val="pt-BR"/>
@@ -3205,7 +3242,6 @@
         <w:rPr>
           <w:lang w:val="pt-BR"/>
         </w:rPr>
-        <w:lastRenderedPageBreak/>
         <w:t>Montante Centro</w:t>
       </w:r>
       <w:bookmarkEnd w:id="26"/>
@@ -3617,18 +3653,28 @@
           <w:r>
             <w:sym w:font="Symbol" w:char="F0D3"/>
           </w:r>
-          <w:fldSimple w:instr=" DOCPROPERTY &quot;Company&quot;  \* MERGEFORMAT ">
-            <w:r>
-              <w:rPr>
-                <w:b/>
-                <w:bCs/>
-              </w:rPr>
-              <w:t xml:space="preserve">&lt;Nome da </w:t>
-            </w:r>
-            <w:r>
-              <w:t>Empresa&gt;</w:t>
-            </w:r>
-          </w:fldSimple>
+          <w:r>
+            <w:fldChar w:fldCharType="begin"/>
+          </w:r>
+          <w:r>
+            <w:instrText xml:space="preserve"> DOCPROPERTY "Company"  \* MERGEFORMAT </w:instrText>
+          </w:r>
+          <w:r>
+            <w:fldChar w:fldCharType="separate"/>
+          </w:r>
+          <w:r>
+            <w:rPr>
+              <w:b/>
+              <w:bCs/>
+            </w:rPr>
+            <w:t xml:space="preserve">&lt;Nome da </w:t>
+          </w:r>
+          <w:r>
+            <w:t>Empresa&gt;</w:t>
+          </w:r>
+          <w:r>
+            <w:fldChar w:fldCharType="end"/>
+          </w:r>
           <w:r>
             <w:t xml:space="preserve">, </w:t>
           </w:r>
@@ -3891,11 +3937,21 @@
           </w:tcBorders>
         </w:tcPr>
         <w:p>
-          <w:fldSimple w:instr=" SUBJECT  \* MERGEFORMAT ">
-            <w:r>
-              <w:t>&lt;Nome do Projeto&gt;</w:t>
-            </w:r>
-          </w:fldSimple>
+          <w:r>
+            <w:fldChar w:fldCharType="begin"/>
+          </w:r>
+          <w:r>
+            <w:instrText xml:space="preserve"> SUBJECT  \* MERGEFORMAT </w:instrText>
+          </w:r>
+          <w:r>
+            <w:fldChar w:fldCharType="separate"/>
+          </w:r>
+          <w:r>
+            <w:t>&lt;Nome do Projeto&gt;</w:t>
+          </w:r>
+          <w:r>
+            <w:fldChar w:fldCharType="end"/>
+          </w:r>
         </w:p>
       </w:tc>
       <w:tc>
@@ -3943,11 +3999,21 @@
           </w:tcBorders>
         </w:tcPr>
         <w:p>
-          <w:fldSimple w:instr=" TITLE  \* MERGEFORMAT ">
-            <w:r>
-              <w:t>Glossário de Negócios</w:t>
-            </w:r>
-          </w:fldSimple>
+          <w:r>
+            <w:fldChar w:fldCharType="begin"/>
+          </w:r>
+          <w:r>
+            <w:instrText xml:space="preserve"> TITLE  \* MERGEFORMAT </w:instrText>
+          </w:r>
+          <w:r>
+            <w:fldChar w:fldCharType="separate"/>
+          </w:r>
+          <w:r>
+            <w:t>Glossário de Negócios</w:t>
+          </w:r>
+          <w:r>
+            <w:fldChar w:fldCharType="end"/>
+          </w:r>
         </w:p>
       </w:tc>
       <w:tc>

</xml_diff>

<commit_message>
Documento de arquitetura de software
Versão inicial do DAS
</commit_message>
<xml_diff>
--- a/negocio/Glossário de Negócios.docx
+++ b/negocio/Glossário de Negócios.docx
@@ -32,13 +32,19 @@
         <w:rPr>
           <w:lang w:val="pt-BR"/>
         </w:rPr>
-        <w:t>&lt;Nome do Projeto&gt;</w:t>
-      </w:r>
-      <w:r>
-        <w:rPr>
-          <w:lang w:val="pt-BR"/>
-        </w:rPr>
-        <w:fldChar w:fldCharType="end"/>
+        <w:t>Sistemas de En</w:t>
+      </w:r>
+      <w:r>
+        <w:rPr>
+          <w:lang w:val="pt-BR"/>
+        </w:rPr>
+        <w:t>t</w:t>
+      </w:r>
+      <w:r>
+        <w:rPr>
+          <w:lang w:val="pt-BR"/>
+        </w:rPr>
+        <w:t>rega Four Pieces</w:t>
       </w:r>
     </w:p>
     <w:p>
@@ -53,6 +59,12 @@
         <w:rPr>
           <w:lang w:val="pt-BR"/>
         </w:rPr>
+        <w:fldChar w:fldCharType="end"/>
+      </w:r>
+      <w:r>
+        <w:rPr>
+          <w:lang w:val="pt-BR"/>
+        </w:rPr>
         <w:fldChar w:fldCharType="begin"/>
       </w:r>
       <w:r>
@@ -136,7 +148,133 @@
         <w:rPr>
           <w:lang w:val="pt-BR"/>
         </w:rPr>
-        <w:t>[Observação: O template a seguir é fornecido para uso com o Rational Unified Process (RUP). O texto em azul exibido entre colchetes e em itálico (style=InfoBlue) foi incluído para orientar o autor e deve ser excluído antes da publicação do documento. Um parágrafo digitado após esse estilo será automaticamente definido como normal (style=Body Text).]</w:t>
+        <w:t xml:space="preserve">[Observação: O </w:t>
+      </w:r>
+      <w:proofErr w:type="spellStart"/>
+      <w:r>
+        <w:rPr>
+          <w:lang w:val="pt-BR"/>
+        </w:rPr>
+        <w:t>template</w:t>
+      </w:r>
+      <w:proofErr w:type="spellEnd"/>
+      <w:r>
+        <w:rPr>
+          <w:lang w:val="pt-BR"/>
+        </w:rPr>
+        <w:t xml:space="preserve"> a seguir é fornecido para uso com o </w:t>
+      </w:r>
+      <w:proofErr w:type="spellStart"/>
+      <w:r>
+        <w:rPr>
+          <w:lang w:val="pt-BR"/>
+        </w:rPr>
+        <w:t>Rational</w:t>
+      </w:r>
+      <w:proofErr w:type="spellEnd"/>
+      <w:r>
+        <w:rPr>
+          <w:lang w:val="pt-BR"/>
+        </w:rPr>
+        <w:t xml:space="preserve"> </w:t>
+      </w:r>
+      <w:proofErr w:type="spellStart"/>
+      <w:r>
+        <w:rPr>
+          <w:lang w:val="pt-BR"/>
+        </w:rPr>
+        <w:t>Unified</w:t>
+      </w:r>
+      <w:proofErr w:type="spellEnd"/>
+      <w:r>
+        <w:rPr>
+          <w:lang w:val="pt-BR"/>
+        </w:rPr>
+        <w:t xml:space="preserve"> </w:t>
+      </w:r>
+      <w:proofErr w:type="spellStart"/>
+      <w:r>
+        <w:rPr>
+          <w:lang w:val="pt-BR"/>
+        </w:rPr>
+        <w:t>Process</w:t>
+      </w:r>
+      <w:proofErr w:type="spellEnd"/>
+      <w:r>
+        <w:rPr>
+          <w:lang w:val="pt-BR"/>
+        </w:rPr>
+        <w:t xml:space="preserve"> (RUP). O texto em azul exibido entre colchetes e em itálico (</w:t>
+      </w:r>
+      <w:proofErr w:type="spellStart"/>
+      <w:r>
+        <w:rPr>
+          <w:lang w:val="pt-BR"/>
+        </w:rPr>
+        <w:t>style</w:t>
+      </w:r>
+      <w:proofErr w:type="spellEnd"/>
+      <w:r>
+        <w:rPr>
+          <w:lang w:val="pt-BR"/>
+        </w:rPr>
+        <w:t>=</w:t>
+      </w:r>
+      <w:proofErr w:type="spellStart"/>
+      <w:r>
+        <w:rPr>
+          <w:lang w:val="pt-BR"/>
+        </w:rPr>
+        <w:t>InfoBlue</w:t>
+      </w:r>
+      <w:proofErr w:type="spellEnd"/>
+      <w:r>
+        <w:rPr>
+          <w:lang w:val="pt-BR"/>
+        </w:rPr>
+        <w:t>) foi incluído para orientar o autor e deve ser excluído antes da publicação do documento. Um parágrafo digitado após esse estilo será automaticamente definido como normal (</w:t>
+      </w:r>
+      <w:proofErr w:type="spellStart"/>
+      <w:r>
+        <w:rPr>
+          <w:lang w:val="pt-BR"/>
+        </w:rPr>
+        <w:t>style</w:t>
+      </w:r>
+      <w:proofErr w:type="spellEnd"/>
+      <w:r>
+        <w:rPr>
+          <w:lang w:val="pt-BR"/>
+        </w:rPr>
+        <w:t>=</w:t>
+      </w:r>
+      <w:proofErr w:type="spellStart"/>
+      <w:r>
+        <w:rPr>
+          <w:lang w:val="pt-BR"/>
+        </w:rPr>
+        <w:t>Body</w:t>
+      </w:r>
+      <w:proofErr w:type="spellEnd"/>
+      <w:r>
+        <w:rPr>
+          <w:lang w:val="pt-BR"/>
+        </w:rPr>
+        <w:t xml:space="preserve"> </w:t>
+      </w:r>
+      <w:proofErr w:type="spellStart"/>
+      <w:r>
+        <w:rPr>
+          <w:lang w:val="pt-BR"/>
+        </w:rPr>
+        <w:t>Text</w:t>
+      </w:r>
+      <w:proofErr w:type="spellEnd"/>
+      <w:r>
+        <w:rPr>
+          <w:lang w:val="pt-BR"/>
+        </w:rPr>
+        <w:t>).]</w:t>
       </w:r>
     </w:p>
     <w:p>
@@ -150,7 +288,133 @@
         <w:rPr>
           <w:lang w:val="pt-BR"/>
         </w:rPr>
-        <w:t xml:space="preserve">[Para personalizar campos automáticos no Microsoft Word (que exibem um fundo cinza quando selecionados), escolha File&gt;Properties e substitua os campos Title, Subject e Company pelas informações apropriadas para este documento. Depois de fechar a caixa de diálogo, para atualizar os campos automáticos no documento inteiro, selecione Edit&gt;Select All (ou Ctrl-A) e pressione F9 ou simplesmente clique no campo e pressione F9. Isso deve ser feito separadamente para Cabeçalhos e Rodapés. Alt-F9 alterna entre a exibição de nomes de campos e do conteúdo dos campos. Consulte a ajuda do Word para obter mais informações sobre como trabalhar com campos.] </w:t>
+        <w:t xml:space="preserve">[Para personalizar campos automáticos no Microsoft Word (que exibem um fundo cinza quando selecionados), </w:t>
+      </w:r>
+      <w:proofErr w:type="gramStart"/>
+      <w:r>
+        <w:rPr>
+          <w:lang w:val="pt-BR"/>
+        </w:rPr>
+        <w:t>escolha File</w:t>
+      </w:r>
+      <w:proofErr w:type="gramEnd"/>
+      <w:r>
+        <w:rPr>
+          <w:lang w:val="pt-BR"/>
+        </w:rPr>
+        <w:t>&gt;</w:t>
+      </w:r>
+      <w:proofErr w:type="spellStart"/>
+      <w:r>
+        <w:rPr>
+          <w:lang w:val="pt-BR"/>
+        </w:rPr>
+        <w:t>Properties</w:t>
+      </w:r>
+      <w:proofErr w:type="spellEnd"/>
+      <w:r>
+        <w:rPr>
+          <w:lang w:val="pt-BR"/>
+        </w:rPr>
+        <w:t xml:space="preserve"> e substitua os campos </w:t>
+      </w:r>
+      <w:proofErr w:type="spellStart"/>
+      <w:r>
+        <w:rPr>
+          <w:lang w:val="pt-BR"/>
+        </w:rPr>
+        <w:t>Title</w:t>
+      </w:r>
+      <w:proofErr w:type="spellEnd"/>
+      <w:r>
+        <w:rPr>
+          <w:lang w:val="pt-BR"/>
+        </w:rPr>
+        <w:t xml:space="preserve">, </w:t>
+      </w:r>
+      <w:proofErr w:type="spellStart"/>
+      <w:r>
+        <w:rPr>
+          <w:lang w:val="pt-BR"/>
+        </w:rPr>
+        <w:t>Subject</w:t>
+      </w:r>
+      <w:proofErr w:type="spellEnd"/>
+      <w:r>
+        <w:rPr>
+          <w:lang w:val="pt-BR"/>
+        </w:rPr>
+        <w:t xml:space="preserve"> e </w:t>
+      </w:r>
+      <w:proofErr w:type="spellStart"/>
+      <w:r>
+        <w:rPr>
+          <w:lang w:val="pt-BR"/>
+        </w:rPr>
+        <w:t>Company</w:t>
+      </w:r>
+      <w:proofErr w:type="spellEnd"/>
+      <w:r>
+        <w:rPr>
+          <w:lang w:val="pt-BR"/>
+        </w:rPr>
+        <w:t xml:space="preserve"> pelas informações apropriadas para este documento. Depois de fechar a caixa de diálogo, para atualizar os campos automáticos no documento inteiro, selecione </w:t>
+      </w:r>
+      <w:proofErr w:type="spellStart"/>
+      <w:r>
+        <w:rPr>
+          <w:lang w:val="pt-BR"/>
+        </w:rPr>
+        <w:t>Edit</w:t>
+      </w:r>
+      <w:proofErr w:type="spellEnd"/>
+      <w:r>
+        <w:rPr>
+          <w:lang w:val="pt-BR"/>
+        </w:rPr>
+        <w:t>&gt;</w:t>
+      </w:r>
+      <w:proofErr w:type="spellStart"/>
+      <w:r>
+        <w:rPr>
+          <w:lang w:val="pt-BR"/>
+        </w:rPr>
+        <w:t>Select</w:t>
+      </w:r>
+      <w:proofErr w:type="spellEnd"/>
+      <w:r>
+        <w:rPr>
+          <w:lang w:val="pt-BR"/>
+        </w:rPr>
+        <w:t xml:space="preserve"> </w:t>
+      </w:r>
+      <w:proofErr w:type="spellStart"/>
+      <w:r>
+        <w:rPr>
+          <w:lang w:val="pt-BR"/>
+        </w:rPr>
+        <w:t>All</w:t>
+      </w:r>
+      <w:proofErr w:type="spellEnd"/>
+      <w:r>
+        <w:rPr>
+          <w:lang w:val="pt-BR"/>
+        </w:rPr>
+        <w:t xml:space="preserve"> (ou </w:t>
+      </w:r>
+      <w:proofErr w:type="spellStart"/>
+      <w:r>
+        <w:rPr>
+          <w:lang w:val="pt-BR"/>
+        </w:rPr>
+        <w:t>Ctrl-A</w:t>
+      </w:r>
+      <w:proofErr w:type="spellEnd"/>
+      <w:r>
+        <w:rPr>
+          <w:lang w:val="pt-BR"/>
+        </w:rPr>
+        <w:t xml:space="preserve">) e pressione F9 ou simplesmente clique no campo e pressione F9. Isso deve ser feito separadamente para Cabeçalhos e Rodapés. Alt-F9 alterna entre a exibição de nomes de campos e do conteúdo dos campos. Consulte a ajuda do Word para obter mais informações sobre como trabalhar com campos.] </w:t>
       </w:r>
     </w:p>
     <w:p>
@@ -2783,7 +3047,19 @@
         <w:rPr>
           <w:lang w:val="pt-BR"/>
         </w:rPr>
-        <w:t xml:space="preserve">Este documento faz parte do projeto Right Roup para o desenvolvimento de um aplicativo </w:t>
+        <w:t xml:space="preserve">Este documento faz parte do projeto </w:t>
+      </w:r>
+      <w:r>
+        <w:rPr>
+          <w:lang w:val="pt-BR"/>
+        </w:rPr>
+        <w:t>Sistema de Entrega Fuor Pieces</w:t>
+      </w:r>
+      <w:r>
+        <w:rPr>
+          <w:lang w:val="pt-BR"/>
+        </w:rPr>
+        <w:t xml:space="preserve"> para o desenvolvimento de um aplicativo </w:t>
       </w:r>
       <w:r>
         <w:rPr>
@@ -2852,31 +3128,11 @@
     </w:p>
     <w:p>
       <w:pPr>
-        <w:pStyle w:val="InfoBlue"/>
-        <w:rPr>
-          <w:lang w:val="pt-BR"/>
-        </w:rPr>
-      </w:pPr>
-      <w:r>
-        <w:rPr>
-          <w:lang w:val="pt-BR"/>
-        </w:rPr>
-        <w:t xml:space="preserve">[Esta subseção deve apresentar uma lista completa de todos os documentos mencionados no </w:t>
-      </w:r>
-      <w:r>
-        <w:rPr>
-          <w:b/>
-          <w:bCs/>
-          <w:lang w:val="pt-BR"/>
-        </w:rPr>
-        <w:t>Glossário de Negócios</w:t>
-      </w:r>
-      <w:r>
-        <w:rPr>
-          <w:lang w:val="pt-BR"/>
-        </w:rPr>
-        <w:t>. Identifique cada documento por título, número do relatório (se aplicável), data e organização de publicação. Especifique as fontes a partir das quais as referências podem ser obtidas. Essas informações podem ser fornecidas por um anexo ou outro documento.]</w:t>
-      </w:r>
+        <w:ind w:left="720"/>
+        <w:rPr>
+          <w:lang w:val="pt-BR"/>
+        </w:rPr>
+      </w:pPr>
     </w:p>
     <w:p>
       <w:pPr>
@@ -3157,31 +3413,6 @@
     </w:p>
     <w:p>
       <w:pPr>
-        <w:pStyle w:val="Corpodetexto"/>
-        <w:rPr>
-          <w:lang w:val="pt-BR"/>
-        </w:rPr>
-      </w:pPr>
-    </w:p>
-    <w:p>
-      <w:pPr>
-        <w:ind w:left="720"/>
-        <w:rPr>
-          <w:lang w:val="pt-BR"/>
-        </w:rPr>
-      </w:pPr>
-    </w:p>
-    <w:p>
-      <w:pPr>
-        <w:ind w:left="720"/>
-        <w:rPr>
-          <w:lang w:val="pt-BR"/>
-        </w:rPr>
-      </w:pPr>
-    </w:p>
-    <w:p>
-      <w:pPr>
-        <w:ind w:left="720"/>
         <w:rPr>
           <w:lang w:val="pt-BR"/>
         </w:rPr>
@@ -3280,6 +3511,7 @@
         <w:rPr>
           <w:lang w:val="pt-BR"/>
         </w:rPr>
+        <w:lastRenderedPageBreak/>
         <w:t>Montante Ferraz</w:t>
       </w:r>
       <w:bookmarkEnd w:id="27"/>
@@ -3549,12 +3781,6 @@
           <w:lang w:val="pt-BR"/>
         </w:rPr>
       </w:pPr>
-      <w:r>
-        <w:rPr>
-          <w:lang w:val="pt-BR"/>
-        </w:rPr>
-        <w:t>[Esta seção contém ou faz referência a especificações de estereótipos na Linguagem Unificada de Modelagem (UML) e às respectivas implicações semânticas — uma descrição textual do significado e do sentido do estereótipo e quaisquer limitações de uso — de estereótipos já conhecidos ou descobertos como importantes no aspecto do negócio que está sendo modelado. O uso desses estereótipos pode ser simplesmente recomendado ou até mesmo obrigatório; por exemplo, quando o uso desses estereótipos for exigido por um padrão imposto ou quando se considerar que o uso facilitará em muito o entendimento. Esta seção pode ficar em branco se nenhum estereótipo adicional, além daqueles predefinidos pela UML e o Rational Unified Process (RUP), for considerado necessário.]</w:t>
-      </w:r>
     </w:p>
     <w:sectPr>
       <w:headerReference w:type="default" r:id="rId8"/>
@@ -3669,8 +3895,13 @@
             </w:rPr>
             <w:t xml:space="preserve">&lt;Nome da </w:t>
           </w:r>
+          <w:proofErr w:type="spellStart"/>
           <w:r>
-            <w:t>Empresa&gt;</w:t>
+            <w:t>Empresa</w:t>
+          </w:r>
+          <w:proofErr w:type="spellEnd"/>
+          <w:r>
+            <w:t>&gt;</w:t>
           </w:r>
           <w:r>
             <w:fldChar w:fldCharType="end"/>
@@ -3819,11 +4050,8 @@
       </w:pBdr>
       <w:jc w:val="right"/>
       <w:rPr>
-        <w:rFonts w:ascii="Arial" w:hAnsi="Arial"/>
-        <w:b/>
-        <w:bCs/>
-        <w:sz w:val="36"/>
-        <w:szCs w:val="36"/>
+        <w:sz w:val="24"/>
+        <w:szCs w:val="24"/>
       </w:rPr>
     </w:pPr>
     <w:r>
@@ -3862,7 +4090,7 @@
         <w:sz w:val="36"/>
         <w:szCs w:val="36"/>
       </w:rPr>
-      <w:t xml:space="preserve">&lt;Nome da </w:t>
+      <w:t>&lt;</w:t>
     </w:r>
     <w:r>
       <w:rPr>
@@ -3872,7 +4100,44 @@
         <w:sz w:val="36"/>
         <w:szCs w:val="36"/>
       </w:rPr>
-      <w:t>Empresa&gt;</w:t>
+      <w:t xml:space="preserve"> </w:t>
+    </w:r>
+    <w:r>
+      <w:rPr>
+        <w:rFonts w:ascii="Arial" w:hAnsi="Arial"/>
+        <w:b/>
+        <w:bCs/>
+        <w:sz w:val="36"/>
+        <w:szCs w:val="36"/>
+      </w:rPr>
+      <w:t xml:space="preserve">Integrative </w:t>
+    </w:r>
+    <w:r>
+      <w:rPr>
+        <w:rFonts w:ascii="Arial" w:hAnsi="Arial"/>
+        <w:b/>
+        <w:bCs/>
+        <w:sz w:val="36"/>
+        <w:szCs w:val="36"/>
+      </w:rPr>
+      <w:t>S</w:t>
+    </w:r>
+    <w:r>
+      <w:rPr>
+        <w:rFonts w:ascii="Arial" w:hAnsi="Arial"/>
+        <w:b/>
+        <w:bCs/>
+        <w:sz w:val="36"/>
+        <w:szCs w:val="36"/>
+      </w:rPr>
+      <w:t>olutions</w:t>
+    </w:r>
+    <w:r>
+      <w:rPr>
+        <w:sz w:val="24"/>
+        <w:szCs w:val="24"/>
+      </w:rPr>
+      <w:t>&gt;</w:t>
     </w:r>
     <w:r>
       <w:rPr>
@@ -3947,7 +4212,21 @@
             <w:fldChar w:fldCharType="separate"/>
           </w:r>
           <w:r>
-            <w:t>&lt;Nome do Projeto&gt;</w:t>
+            <w:t>&lt;</w:t>
+          </w:r>
+          <w:r>
+            <w:t xml:space="preserve">Sistema de </w:t>
+          </w:r>
+          <w:proofErr w:type="spellStart"/>
+          <w:r>
+            <w:t>Entrega</w:t>
+          </w:r>
+          <w:proofErr w:type="spellEnd"/>
+          <w:r>
+            <w:t xml:space="preserve"> Fuor Pieces</w:t>
+          </w:r>
+          <w:r>
+            <w:t>&gt;</w:t>
           </w:r>
           <w:r>
             <w:fldChar w:fldCharType="end"/>
@@ -4008,9 +4287,19 @@
           <w:r>
             <w:fldChar w:fldCharType="separate"/>
           </w:r>
+          <w:proofErr w:type="spellStart"/>
           <w:r>
-            <w:t>Glossário de Negócios</w:t>
+            <w:t>Glossário</w:t>
           </w:r>
+          <w:proofErr w:type="spellEnd"/>
+          <w:r>
+            <w:t xml:space="preserve"> de </w:t>
+          </w:r>
+          <w:proofErr w:type="spellStart"/>
+          <w:r>
+            <w:t>Negócios</w:t>
+          </w:r>
+          <w:proofErr w:type="spellEnd"/>
           <w:r>
             <w:fldChar w:fldCharType="end"/>
           </w:r>
@@ -4043,7 +4332,19 @@
             <w:rPr>
               <w:lang w:val="pt-BR"/>
             </w:rPr>
-            <w:t>&lt;dd/mmm/aa&gt;</w:t>
+            <w:t>&lt;</w:t>
+          </w:r>
+          <w:r>
+            <w:rPr>
+              <w:lang w:val="pt-BR"/>
+            </w:rPr>
+            <w:t>12/06/21</w:t>
+          </w:r>
+          <w:r>
+            <w:rPr>
+              <w:lang w:val="pt-BR"/>
+            </w:rPr>
+            <w:t>&gt;</w:t>
           </w:r>
         </w:p>
       </w:tc>

</xml_diff>